<commit_message>
Notas de Inteligencia Artificial
</commit_message>
<xml_diff>
--- a/Mecatrónica aplicada a medicina.docx
+++ b/Mecatrónica aplicada a medicina.docx
@@ -1,10 +1,10 @@
 
 <file path=word/document.xml><?xml version="1.0" encoding="utf-8"?>
-<w:document xmlns:wpc="http://schemas.microsoft.com/office/word/2010/wordprocessingCanvas" xmlns:cx="http://schemas.microsoft.com/office/drawing/2014/chartex" xmlns:cx1="http://schemas.microsoft.com/office/drawing/2015/9/8/chartex" xmlns:cx2="http://schemas.microsoft.com/office/drawing/2015/10/21/chartex" xmlns:cx3="http://schemas.microsoft.com/office/drawing/2016/5/9/chartex" xmlns:cx4="http://schemas.microsoft.com/office/drawing/2016/5/10/chartex" xmlns:cx5="http://schemas.microsoft.com/office/drawing/2016/5/11/chartex" xmlns:cx6="http://schemas.microsoft.com/office/drawing/2016/5/12/chartex" xmlns:cx7="http://schemas.microsoft.com/office/drawing/2016/5/13/chartex" xmlns:cx8="http://schemas.microsoft.com/office/drawing/2016/5/14/chartex" xmlns:mc="http://schemas.openxmlformats.org/markup-compatibility/2006" xmlns:aink="http://schemas.microsoft.com/office/drawing/2016/ink" xmlns:am3d="http://schemas.microsoft.com/office/drawing/2017/model3d" xmlns:o="urn:schemas-microsoft-com:office:office" xmlns:r="http://schemas.openxmlformats.org/officeDocument/2006/relationships" xmlns:m="http://schemas.openxmlformats.org/officeDocument/2006/math" xmlns:v="urn:schemas-microsoft-com:vml" xmlns:wp14="http://schemas.microsoft.com/office/word/2010/wordprocessingDrawing" xmlns:wp="http://schemas.openxmlformats.org/drawingml/2006/wordprocessingDrawing" xmlns:w10="urn:schemas-microsoft-com:office:word" xmlns:w="http://schemas.openxmlformats.org/wordprocessingml/2006/main" xmlns:w14="http://schemas.microsoft.com/office/word/2010/wordml" xmlns:w15="http://schemas.microsoft.com/office/word/2012/wordml" xmlns:w16cid="http://schemas.microsoft.com/office/word/2016/wordml/cid" xmlns:w16se="http://schemas.microsoft.com/office/word/2015/wordml/symex" xmlns:wpg="http://schemas.microsoft.com/office/word/2010/wordprocessingGroup" xmlns:wpi="http://schemas.microsoft.com/office/word/2010/wordprocessingInk" xmlns:wne="http://schemas.microsoft.com/office/word/2006/wordml" xmlns:wps="http://schemas.microsoft.com/office/word/2010/wordprocessingShape" mc:Ignorable="w14 w15 w16se w16cid wp14">
+<w:document xmlns:wpc="http://schemas.microsoft.com/office/word/2010/wordprocessingCanvas" xmlns:mc="http://schemas.openxmlformats.org/markup-compatibility/2006" xmlns:o="urn:schemas-microsoft-com:office:office" xmlns:r="http://schemas.openxmlformats.org/officeDocument/2006/relationships" xmlns:m="http://schemas.openxmlformats.org/officeDocument/2006/math" xmlns:v="urn:schemas-microsoft-com:vml" xmlns:wp14="http://schemas.microsoft.com/office/word/2010/wordprocessingDrawing" xmlns:wp="http://schemas.openxmlformats.org/drawingml/2006/wordprocessingDrawing" xmlns:w10="urn:schemas-microsoft-com:office:word" xmlns:w="http://schemas.openxmlformats.org/wordprocessingml/2006/main" xmlns:w14="http://schemas.microsoft.com/office/word/2010/wordml" xmlns:w15="http://schemas.microsoft.com/office/word/2012/wordml" xmlns:wpg="http://schemas.microsoft.com/office/word/2010/wordprocessingGroup" xmlns:wpi="http://schemas.microsoft.com/office/word/2010/wordprocessingInk" xmlns:wne="http://schemas.microsoft.com/office/word/2006/wordml" xmlns:wps="http://schemas.microsoft.com/office/word/2010/wordprocessingShape" mc:Ignorable="w14 w15 wp14">
   <w:body>
     <w:p>
       <w:pPr>
-        <w:pStyle w:val="Ttulo"/>
+        <w:pStyle w:val="Puesto"/>
         <w:jc w:val="both"/>
         <w:rPr>
           <w:rFonts w:eastAsia="Times New Roman"/>
@@ -125,7 +125,7 @@
           <w:szCs w:val="24"/>
           <w:lang w:eastAsia="es-MX"/>
         </w:rPr>
-        <w:t>tidianas involucra muchas cosas</w:t>
+        <w:t>tidianas involucra muchos factores</w:t>
       </w:r>
       <w:r>
         <w:rPr>
@@ -568,7 +568,7 @@
     </w:p>
     <w:p>
       <w:pPr>
-        <w:pStyle w:val="Ttulo"/>
+        <w:pStyle w:val="Puesto"/>
         <w:jc w:val="both"/>
         <w:rPr>
           <w:rFonts w:eastAsia="Times New Roman"/>
@@ -607,7 +607,23 @@
           <w:sz w:val="24"/>
           <w:lang w:eastAsia="es-MX"/>
         </w:rPr>
-        <w:t>Los robots de cirugía son necesarios y muy importantes para los cirujanos de hoy en día ya que logran realizar procedimientos difíciles para los humanos. Con esto pueden ayudar a más pacientes cuya situación es complicada. A pes</w:t>
+        <w:t>Los robots de cirugía son necesarios y muy importantes para los cirujanos de hoy en día ya que logran realizar procedimientos difíciles para los humanos. Con esto pueden ayudar a más pacientes cuya situación es complicada</w:t>
+      </w:r>
+      <w:r>
+        <w:rPr>
+          <w:rFonts w:ascii="Arial" w:hAnsi="Arial" w:cs="Arial"/>
+          <w:sz w:val="24"/>
+          <w:lang w:eastAsia="es-MX"/>
+        </w:rPr>
+        <w:t xml:space="preserve"> al tener eventos más graves al hacer una cirugía invasiva</w:t>
+      </w:r>
+      <w:r>
+        <w:rPr>
+          <w:rFonts w:ascii="Arial" w:hAnsi="Arial" w:cs="Arial"/>
+          <w:sz w:val="24"/>
+          <w:lang w:eastAsia="es-MX"/>
+        </w:rPr>
+        <w:t>. A pes</w:t>
       </w:r>
       <w:r>
         <w:rPr>
@@ -3470,31 +3486,33 @@
         <w:tblLook w:val="04A0" w:firstRow="1" w:lastRow="0" w:firstColumn="1" w:lastColumn="0" w:noHBand="0" w:noVBand="1"/>
       </w:tblPr>
       <w:tblGrid>
+        <w:gridCol w:w="1753"/>
+        <w:gridCol w:w="1790"/>
+        <w:gridCol w:w="1759"/>
+        <w:gridCol w:w="1761"/>
         <w:gridCol w:w="1765"/>
-        <w:gridCol w:w="1765"/>
-        <w:gridCol w:w="1766"/>
-        <w:gridCol w:w="1766"/>
-        <w:gridCol w:w="1766"/>
       </w:tblGrid>
       <w:tr>
         <w:tc>
           <w:tcPr>
             <w:tcW w:w="1765" w:type="dxa"/>
-            <w:shd w:val="clear" w:color="auto" w:fill="CC66FF"/>
+            <w:shd w:val="clear" w:color="auto" w:fill="auto"/>
           </w:tcPr>
           <w:p>
             <w:pPr>
               <w:jc w:val="center"/>
               <w:rPr>
                 <w:rFonts w:ascii="Arial" w:hAnsi="Arial" w:cs="Arial"/>
-                <w:sz w:val="24"/>
-                <w:szCs w:val="24"/>
-                <w:lang w:eastAsia="es-MX"/>
-              </w:rPr>
-            </w:pPr>
-            <w:r>
-              <w:rPr>
-                <w:rFonts w:ascii="Arial" w:hAnsi="Arial" w:cs="Arial"/>
+                <w:b/>
+                <w:sz w:val="24"/>
+                <w:szCs w:val="24"/>
+                <w:lang w:eastAsia="es-MX"/>
+              </w:rPr>
+            </w:pPr>
+            <w:r>
+              <w:rPr>
+                <w:rFonts w:ascii="Arial" w:hAnsi="Arial" w:cs="Arial"/>
+                <w:b/>
                 <w:sz w:val="24"/>
                 <w:szCs w:val="24"/>
                 <w:lang w:eastAsia="es-MX"/>
@@ -3506,21 +3524,23 @@
         <w:tc>
           <w:tcPr>
             <w:tcW w:w="1765" w:type="dxa"/>
-            <w:shd w:val="clear" w:color="auto" w:fill="CC66FF"/>
+            <w:shd w:val="clear" w:color="auto" w:fill="auto"/>
           </w:tcPr>
           <w:p>
             <w:pPr>
               <w:jc w:val="center"/>
               <w:rPr>
                 <w:rFonts w:ascii="Arial" w:hAnsi="Arial" w:cs="Arial"/>
-                <w:sz w:val="24"/>
-                <w:szCs w:val="24"/>
-                <w:lang w:eastAsia="es-MX"/>
-              </w:rPr>
-            </w:pPr>
-            <w:r>
-              <w:rPr>
-                <w:rFonts w:ascii="Arial" w:hAnsi="Arial" w:cs="Arial"/>
+                <w:b/>
+                <w:sz w:val="24"/>
+                <w:szCs w:val="24"/>
+                <w:lang w:eastAsia="es-MX"/>
+              </w:rPr>
+            </w:pPr>
+            <w:r>
+              <w:rPr>
+                <w:rFonts w:ascii="Arial" w:hAnsi="Arial" w:cs="Arial"/>
+                <w:b/>
                 <w:sz w:val="24"/>
                 <w:szCs w:val="24"/>
                 <w:lang w:eastAsia="es-MX"/>
@@ -3532,21 +3552,23 @@
         <w:tc>
           <w:tcPr>
             <w:tcW w:w="1766" w:type="dxa"/>
-            <w:shd w:val="clear" w:color="auto" w:fill="CC66FF"/>
+            <w:shd w:val="clear" w:color="auto" w:fill="auto"/>
           </w:tcPr>
           <w:p>
             <w:pPr>
               <w:jc w:val="center"/>
               <w:rPr>
                 <w:rFonts w:ascii="Arial" w:hAnsi="Arial" w:cs="Arial"/>
-                <w:sz w:val="24"/>
-                <w:szCs w:val="24"/>
-                <w:lang w:eastAsia="es-MX"/>
-              </w:rPr>
-            </w:pPr>
-            <w:r>
-              <w:rPr>
-                <w:rFonts w:ascii="Arial" w:hAnsi="Arial" w:cs="Arial"/>
+                <w:b/>
+                <w:sz w:val="24"/>
+                <w:szCs w:val="24"/>
+                <w:lang w:eastAsia="es-MX"/>
+              </w:rPr>
+            </w:pPr>
+            <w:r>
+              <w:rPr>
+                <w:rFonts w:ascii="Arial" w:hAnsi="Arial" w:cs="Arial"/>
+                <w:b/>
                 <w:sz w:val="24"/>
                 <w:szCs w:val="24"/>
                 <w:lang w:eastAsia="es-MX"/>
@@ -3558,21 +3580,23 @@
         <w:tc>
           <w:tcPr>
             <w:tcW w:w="1766" w:type="dxa"/>
-            <w:shd w:val="clear" w:color="auto" w:fill="CC66FF"/>
+            <w:shd w:val="clear" w:color="auto" w:fill="auto"/>
           </w:tcPr>
           <w:p>
             <w:pPr>
               <w:jc w:val="center"/>
               <w:rPr>
                 <w:rFonts w:ascii="Arial" w:hAnsi="Arial" w:cs="Arial"/>
-                <w:sz w:val="24"/>
-                <w:szCs w:val="24"/>
-                <w:lang w:eastAsia="es-MX"/>
-              </w:rPr>
-            </w:pPr>
-            <w:r>
-              <w:rPr>
-                <w:rFonts w:ascii="Arial" w:hAnsi="Arial" w:cs="Arial"/>
+                <w:b/>
+                <w:sz w:val="24"/>
+                <w:szCs w:val="24"/>
+                <w:lang w:eastAsia="es-MX"/>
+              </w:rPr>
+            </w:pPr>
+            <w:r>
+              <w:rPr>
+                <w:rFonts w:ascii="Arial" w:hAnsi="Arial" w:cs="Arial"/>
+                <w:b/>
                 <w:sz w:val="24"/>
                 <w:szCs w:val="24"/>
                 <w:lang w:eastAsia="es-MX"/>
@@ -3584,21 +3608,23 @@
         <w:tc>
           <w:tcPr>
             <w:tcW w:w="1766" w:type="dxa"/>
-            <w:shd w:val="clear" w:color="auto" w:fill="CC66FF"/>
+            <w:shd w:val="clear" w:color="auto" w:fill="auto"/>
           </w:tcPr>
           <w:p>
             <w:pPr>
               <w:jc w:val="center"/>
               <w:rPr>
                 <w:rFonts w:ascii="Arial" w:hAnsi="Arial" w:cs="Arial"/>
-                <w:sz w:val="24"/>
-                <w:szCs w:val="24"/>
-                <w:lang w:eastAsia="es-MX"/>
-              </w:rPr>
-            </w:pPr>
-            <w:r>
-              <w:rPr>
-                <w:rFonts w:ascii="Arial" w:hAnsi="Arial" w:cs="Arial"/>
+                <w:b/>
+                <w:sz w:val="24"/>
+                <w:szCs w:val="24"/>
+                <w:lang w:eastAsia="es-MX"/>
+              </w:rPr>
+            </w:pPr>
+            <w:r>
+              <w:rPr>
+                <w:rFonts w:ascii="Arial" w:hAnsi="Arial" w:cs="Arial"/>
+                <w:b/>
                 <w:sz w:val="24"/>
                 <w:szCs w:val="24"/>
                 <w:lang w:eastAsia="es-MX"/>
@@ -3612,21 +3638,23 @@
         <w:tc>
           <w:tcPr>
             <w:tcW w:w="1765" w:type="dxa"/>
-            <w:shd w:val="clear" w:color="auto" w:fill="CC99FF"/>
+            <w:shd w:val="clear" w:color="auto" w:fill="auto"/>
           </w:tcPr>
           <w:p>
             <w:pPr>
               <w:jc w:val="center"/>
               <w:rPr>
                 <w:rFonts w:ascii="Arial" w:hAnsi="Arial" w:cs="Arial"/>
-                <w:sz w:val="24"/>
-                <w:szCs w:val="24"/>
-                <w:lang w:eastAsia="es-MX"/>
-              </w:rPr>
-            </w:pPr>
-            <w:r>
-              <w:rPr>
-                <w:rFonts w:ascii="Arial" w:hAnsi="Arial" w:cs="Arial"/>
+                <w:b/>
+                <w:sz w:val="24"/>
+                <w:szCs w:val="24"/>
+                <w:lang w:eastAsia="es-MX"/>
+              </w:rPr>
+            </w:pPr>
+            <w:r>
+              <w:rPr>
+                <w:rFonts w:ascii="Arial" w:hAnsi="Arial" w:cs="Arial"/>
+                <w:b/>
                 <w:sz w:val="24"/>
                 <w:szCs w:val="24"/>
                 <w:lang w:eastAsia="es-MX"/>
@@ -3638,7 +3666,7 @@
         <w:tc>
           <w:tcPr>
             <w:tcW w:w="1765" w:type="dxa"/>
-            <w:shd w:val="clear" w:color="auto" w:fill="CC99FF"/>
+            <w:shd w:val="clear" w:color="auto" w:fill="auto"/>
           </w:tcPr>
           <w:p>
             <w:pPr>
@@ -3664,7 +3692,7 @@
         <w:tc>
           <w:tcPr>
             <w:tcW w:w="1766" w:type="dxa"/>
-            <w:shd w:val="clear" w:color="auto" w:fill="CC99FF"/>
+            <w:shd w:val="clear" w:color="auto" w:fill="auto"/>
           </w:tcPr>
           <w:p>
             <w:pPr>
@@ -3690,7 +3718,7 @@
         <w:tc>
           <w:tcPr>
             <w:tcW w:w="1766" w:type="dxa"/>
-            <w:shd w:val="clear" w:color="auto" w:fill="CC99FF"/>
+            <w:shd w:val="clear" w:color="auto" w:fill="auto"/>
           </w:tcPr>
           <w:p>
             <w:pPr>
@@ -3716,7 +3744,7 @@
         <w:tc>
           <w:tcPr>
             <w:tcW w:w="1766" w:type="dxa"/>
-            <w:shd w:val="clear" w:color="auto" w:fill="CC99FF"/>
+            <w:shd w:val="clear" w:color="auto" w:fill="auto"/>
           </w:tcPr>
           <w:p>
             <w:pPr>
@@ -3744,21 +3772,23 @@
         <w:tc>
           <w:tcPr>
             <w:tcW w:w="1765" w:type="dxa"/>
-            <w:shd w:val="clear" w:color="auto" w:fill="FF99FF"/>
+            <w:shd w:val="clear" w:color="auto" w:fill="auto"/>
           </w:tcPr>
           <w:p>
             <w:pPr>
               <w:jc w:val="center"/>
               <w:rPr>
                 <w:rFonts w:ascii="Arial" w:hAnsi="Arial" w:cs="Arial"/>
-                <w:sz w:val="24"/>
-                <w:szCs w:val="24"/>
-                <w:lang w:eastAsia="es-MX"/>
-              </w:rPr>
-            </w:pPr>
-            <w:r>
-              <w:rPr>
-                <w:rFonts w:ascii="Arial" w:hAnsi="Arial" w:cs="Arial"/>
+                <w:b/>
+                <w:sz w:val="24"/>
+                <w:szCs w:val="24"/>
+                <w:lang w:eastAsia="es-MX"/>
+              </w:rPr>
+            </w:pPr>
+            <w:r>
+              <w:rPr>
+                <w:rFonts w:ascii="Arial" w:hAnsi="Arial" w:cs="Arial"/>
+                <w:b/>
                 <w:sz w:val="24"/>
                 <w:szCs w:val="24"/>
                 <w:lang w:eastAsia="es-MX"/>
@@ -3770,7 +3800,7 @@
         <w:tc>
           <w:tcPr>
             <w:tcW w:w="1765" w:type="dxa"/>
-            <w:shd w:val="clear" w:color="auto" w:fill="FF99FF"/>
+            <w:shd w:val="clear" w:color="auto" w:fill="auto"/>
           </w:tcPr>
           <w:p>
             <w:pPr>
@@ -3796,7 +3826,7 @@
         <w:tc>
           <w:tcPr>
             <w:tcW w:w="1766" w:type="dxa"/>
-            <w:shd w:val="clear" w:color="auto" w:fill="FF99FF"/>
+            <w:shd w:val="clear" w:color="auto" w:fill="auto"/>
           </w:tcPr>
           <w:p>
             <w:pPr>
@@ -3822,7 +3852,7 @@
         <w:tc>
           <w:tcPr>
             <w:tcW w:w="1766" w:type="dxa"/>
-            <w:shd w:val="clear" w:color="auto" w:fill="FF99FF"/>
+            <w:shd w:val="clear" w:color="auto" w:fill="auto"/>
           </w:tcPr>
           <w:p>
             <w:pPr>
@@ -3848,7 +3878,7 @@
         <w:tc>
           <w:tcPr>
             <w:tcW w:w="1766" w:type="dxa"/>
-            <w:shd w:val="clear" w:color="auto" w:fill="FF99FF"/>
+            <w:shd w:val="clear" w:color="auto" w:fill="auto"/>
           </w:tcPr>
           <w:p>
             <w:pPr>
@@ -3876,21 +3906,23 @@
         <w:tc>
           <w:tcPr>
             <w:tcW w:w="1765" w:type="dxa"/>
-            <w:shd w:val="clear" w:color="auto" w:fill="CC99FF"/>
+            <w:shd w:val="clear" w:color="auto" w:fill="auto"/>
           </w:tcPr>
           <w:p>
             <w:pPr>
               <w:jc w:val="center"/>
               <w:rPr>
                 <w:rFonts w:ascii="Arial" w:hAnsi="Arial" w:cs="Arial"/>
-                <w:sz w:val="24"/>
-                <w:szCs w:val="24"/>
-                <w:lang w:eastAsia="es-MX"/>
-              </w:rPr>
-            </w:pPr>
-            <w:r>
-              <w:rPr>
-                <w:rFonts w:ascii="Arial" w:hAnsi="Arial" w:cs="Arial"/>
+                <w:b/>
+                <w:sz w:val="24"/>
+                <w:szCs w:val="24"/>
+                <w:lang w:eastAsia="es-MX"/>
+              </w:rPr>
+            </w:pPr>
+            <w:r>
+              <w:rPr>
+                <w:rFonts w:ascii="Arial" w:hAnsi="Arial" w:cs="Arial"/>
+                <w:b/>
                 <w:sz w:val="24"/>
                 <w:szCs w:val="24"/>
                 <w:lang w:eastAsia="es-MX"/>
@@ -3902,7 +3934,7 @@
         <w:tc>
           <w:tcPr>
             <w:tcW w:w="1765" w:type="dxa"/>
-            <w:shd w:val="clear" w:color="auto" w:fill="CC99FF"/>
+            <w:shd w:val="clear" w:color="auto" w:fill="auto"/>
           </w:tcPr>
           <w:p>
             <w:pPr>
@@ -3928,7 +3960,7 @@
         <w:tc>
           <w:tcPr>
             <w:tcW w:w="1766" w:type="dxa"/>
-            <w:shd w:val="clear" w:color="auto" w:fill="CC99FF"/>
+            <w:shd w:val="clear" w:color="auto" w:fill="auto"/>
           </w:tcPr>
           <w:p>
             <w:pPr>
@@ -3954,7 +3986,7 @@
         <w:tc>
           <w:tcPr>
             <w:tcW w:w="1766" w:type="dxa"/>
-            <w:shd w:val="clear" w:color="auto" w:fill="CC99FF"/>
+            <w:shd w:val="clear" w:color="auto" w:fill="auto"/>
           </w:tcPr>
           <w:p>
             <w:pPr>
@@ -3980,7 +4012,7 @@
         <w:tc>
           <w:tcPr>
             <w:tcW w:w="1766" w:type="dxa"/>
-            <w:shd w:val="clear" w:color="auto" w:fill="CC99FF"/>
+            <w:shd w:val="clear" w:color="auto" w:fill="auto"/>
           </w:tcPr>
           <w:p>
             <w:pPr>
@@ -4008,21 +4040,23 @@
         <w:tc>
           <w:tcPr>
             <w:tcW w:w="1765" w:type="dxa"/>
-            <w:shd w:val="clear" w:color="auto" w:fill="FF99FF"/>
+            <w:shd w:val="clear" w:color="auto" w:fill="auto"/>
           </w:tcPr>
           <w:p>
             <w:pPr>
               <w:jc w:val="center"/>
               <w:rPr>
                 <w:rFonts w:ascii="Arial" w:hAnsi="Arial" w:cs="Arial"/>
-                <w:sz w:val="24"/>
-                <w:szCs w:val="24"/>
-                <w:lang w:eastAsia="es-MX"/>
-              </w:rPr>
-            </w:pPr>
-            <w:r>
-              <w:rPr>
-                <w:rFonts w:ascii="Arial" w:hAnsi="Arial" w:cs="Arial"/>
+                <w:b/>
+                <w:sz w:val="24"/>
+                <w:szCs w:val="24"/>
+                <w:lang w:eastAsia="es-MX"/>
+              </w:rPr>
+            </w:pPr>
+            <w:r>
+              <w:rPr>
+                <w:rFonts w:ascii="Arial" w:hAnsi="Arial" w:cs="Arial"/>
+                <w:b/>
                 <w:sz w:val="24"/>
                 <w:szCs w:val="24"/>
                 <w:lang w:eastAsia="es-MX"/>
@@ -4034,7 +4068,7 @@
         <w:tc>
           <w:tcPr>
             <w:tcW w:w="1765" w:type="dxa"/>
-            <w:shd w:val="clear" w:color="auto" w:fill="FF99FF"/>
+            <w:shd w:val="clear" w:color="auto" w:fill="auto"/>
           </w:tcPr>
           <w:p>
             <w:pPr>
@@ -4060,7 +4094,7 @@
         <w:tc>
           <w:tcPr>
             <w:tcW w:w="1766" w:type="dxa"/>
-            <w:shd w:val="clear" w:color="auto" w:fill="FF99FF"/>
+            <w:shd w:val="clear" w:color="auto" w:fill="auto"/>
           </w:tcPr>
           <w:p>
             <w:pPr>
@@ -4086,7 +4120,7 @@
         <w:tc>
           <w:tcPr>
             <w:tcW w:w="1766" w:type="dxa"/>
-            <w:shd w:val="clear" w:color="auto" w:fill="FF99FF"/>
+            <w:shd w:val="clear" w:color="auto" w:fill="auto"/>
           </w:tcPr>
           <w:p>
             <w:pPr>
@@ -4112,7 +4146,7 @@
         <w:tc>
           <w:tcPr>
             <w:tcW w:w="1766" w:type="dxa"/>
-            <w:shd w:val="clear" w:color="auto" w:fill="FF99FF"/>
+            <w:shd w:val="clear" w:color="auto" w:fill="auto"/>
           </w:tcPr>
           <w:p>
             <w:pPr>
@@ -4140,21 +4174,23 @@
         <w:tc>
           <w:tcPr>
             <w:tcW w:w="1765" w:type="dxa"/>
-            <w:shd w:val="clear" w:color="auto" w:fill="CC99FF"/>
+            <w:shd w:val="clear" w:color="auto" w:fill="auto"/>
           </w:tcPr>
           <w:p>
             <w:pPr>
               <w:jc w:val="center"/>
               <w:rPr>
                 <w:rFonts w:ascii="Arial" w:hAnsi="Arial" w:cs="Arial"/>
-                <w:sz w:val="24"/>
-                <w:szCs w:val="24"/>
-                <w:lang w:eastAsia="es-MX"/>
-              </w:rPr>
-            </w:pPr>
-            <w:r>
-              <w:rPr>
-                <w:rFonts w:ascii="Arial" w:hAnsi="Arial" w:cs="Arial"/>
+                <w:b/>
+                <w:sz w:val="24"/>
+                <w:szCs w:val="24"/>
+                <w:lang w:eastAsia="es-MX"/>
+              </w:rPr>
+            </w:pPr>
+            <w:r>
+              <w:rPr>
+                <w:rFonts w:ascii="Arial" w:hAnsi="Arial" w:cs="Arial"/>
+                <w:b/>
                 <w:sz w:val="24"/>
                 <w:szCs w:val="24"/>
                 <w:lang w:eastAsia="es-MX"/>
@@ -4166,7 +4202,7 @@
         <w:tc>
           <w:tcPr>
             <w:tcW w:w="1765" w:type="dxa"/>
-            <w:shd w:val="clear" w:color="auto" w:fill="CC99FF"/>
+            <w:shd w:val="clear" w:color="auto" w:fill="auto"/>
           </w:tcPr>
           <w:p>
             <w:pPr>
@@ -4192,7 +4228,7 @@
         <w:tc>
           <w:tcPr>
             <w:tcW w:w="1766" w:type="dxa"/>
-            <w:shd w:val="clear" w:color="auto" w:fill="CC99FF"/>
+            <w:shd w:val="clear" w:color="auto" w:fill="auto"/>
           </w:tcPr>
           <w:p>
             <w:pPr>
@@ -4218,7 +4254,7 @@
         <w:tc>
           <w:tcPr>
             <w:tcW w:w="1766" w:type="dxa"/>
-            <w:shd w:val="clear" w:color="auto" w:fill="CC99FF"/>
+            <w:shd w:val="clear" w:color="auto" w:fill="auto"/>
           </w:tcPr>
           <w:p>
             <w:pPr>
@@ -4244,7 +4280,7 @@
         <w:tc>
           <w:tcPr>
             <w:tcW w:w="1766" w:type="dxa"/>
-            <w:shd w:val="clear" w:color="auto" w:fill="CC99FF"/>
+            <w:shd w:val="clear" w:color="auto" w:fill="auto"/>
           </w:tcPr>
           <w:p>
             <w:pPr>
@@ -4272,21 +4308,23 @@
         <w:tc>
           <w:tcPr>
             <w:tcW w:w="1765" w:type="dxa"/>
-            <w:shd w:val="clear" w:color="auto" w:fill="FF99FF"/>
+            <w:shd w:val="clear" w:color="auto" w:fill="auto"/>
           </w:tcPr>
           <w:p>
             <w:pPr>
               <w:jc w:val="center"/>
               <w:rPr>
                 <w:rFonts w:ascii="Arial" w:hAnsi="Arial" w:cs="Arial"/>
-                <w:sz w:val="24"/>
-                <w:szCs w:val="24"/>
-                <w:lang w:eastAsia="es-MX"/>
-              </w:rPr>
-            </w:pPr>
-            <w:r>
-              <w:rPr>
-                <w:rFonts w:ascii="Arial" w:hAnsi="Arial" w:cs="Arial"/>
+                <w:b/>
+                <w:sz w:val="24"/>
+                <w:szCs w:val="24"/>
+                <w:lang w:eastAsia="es-MX"/>
+              </w:rPr>
+            </w:pPr>
+            <w:r>
+              <w:rPr>
+                <w:rFonts w:ascii="Arial" w:hAnsi="Arial" w:cs="Arial"/>
+                <w:b/>
                 <w:sz w:val="24"/>
                 <w:szCs w:val="24"/>
                 <w:lang w:eastAsia="es-MX"/>
@@ -4298,7 +4336,7 @@
         <w:tc>
           <w:tcPr>
             <w:tcW w:w="1765" w:type="dxa"/>
-            <w:shd w:val="clear" w:color="auto" w:fill="FF99FF"/>
+            <w:shd w:val="clear" w:color="auto" w:fill="auto"/>
           </w:tcPr>
           <w:p>
             <w:pPr>
@@ -4324,7 +4362,7 @@
         <w:tc>
           <w:tcPr>
             <w:tcW w:w="1766" w:type="dxa"/>
-            <w:shd w:val="clear" w:color="auto" w:fill="FF99FF"/>
+            <w:shd w:val="clear" w:color="auto" w:fill="auto"/>
           </w:tcPr>
           <w:p>
             <w:pPr>
@@ -4350,7 +4388,7 @@
         <w:tc>
           <w:tcPr>
             <w:tcW w:w="1766" w:type="dxa"/>
-            <w:shd w:val="clear" w:color="auto" w:fill="FF99FF"/>
+            <w:shd w:val="clear" w:color="auto" w:fill="auto"/>
           </w:tcPr>
           <w:p>
             <w:pPr>
@@ -4376,7 +4414,7 @@
         <w:tc>
           <w:tcPr>
             <w:tcW w:w="1766" w:type="dxa"/>
-            <w:shd w:val="clear" w:color="auto" w:fill="FF99FF"/>
+            <w:shd w:val="clear" w:color="auto" w:fill="auto"/>
           </w:tcPr>
           <w:p>
             <w:pPr>
@@ -4497,31 +4535,33 @@
         <w:tblLook w:val="04A0" w:firstRow="1" w:lastRow="0" w:firstColumn="1" w:lastColumn="0" w:noHBand="0" w:noVBand="1"/>
       </w:tblPr>
       <w:tblGrid>
-        <w:gridCol w:w="1765"/>
-        <w:gridCol w:w="1765"/>
-        <w:gridCol w:w="1766"/>
-        <w:gridCol w:w="1766"/>
-        <w:gridCol w:w="1766"/>
+        <w:gridCol w:w="1754"/>
+        <w:gridCol w:w="1790"/>
+        <w:gridCol w:w="1760"/>
+        <w:gridCol w:w="1761"/>
+        <w:gridCol w:w="1763"/>
       </w:tblGrid>
       <w:tr>
         <w:tc>
           <w:tcPr>
             <w:tcW w:w="1765" w:type="dxa"/>
-            <w:shd w:val="clear" w:color="auto" w:fill="CC66FF"/>
+            <w:shd w:val="clear" w:color="auto" w:fill="auto"/>
           </w:tcPr>
           <w:p>
             <w:pPr>
               <w:jc w:val="center"/>
               <w:rPr>
                 <w:rFonts w:ascii="Arial" w:hAnsi="Arial" w:cs="Arial"/>
-                <w:sz w:val="24"/>
-                <w:szCs w:val="24"/>
-                <w:lang w:eastAsia="es-MX"/>
-              </w:rPr>
-            </w:pPr>
-            <w:r>
-              <w:rPr>
-                <w:rFonts w:ascii="Arial" w:hAnsi="Arial" w:cs="Arial"/>
+                <w:b/>
+                <w:sz w:val="24"/>
+                <w:szCs w:val="24"/>
+                <w:lang w:eastAsia="es-MX"/>
+              </w:rPr>
+            </w:pPr>
+            <w:r>
+              <w:rPr>
+                <w:rFonts w:ascii="Arial" w:hAnsi="Arial" w:cs="Arial"/>
+                <w:b/>
                 <w:sz w:val="24"/>
                 <w:szCs w:val="24"/>
                 <w:lang w:eastAsia="es-MX"/>
@@ -4533,21 +4573,23 @@
         <w:tc>
           <w:tcPr>
             <w:tcW w:w="1765" w:type="dxa"/>
-            <w:shd w:val="clear" w:color="auto" w:fill="CC66FF"/>
+            <w:shd w:val="clear" w:color="auto" w:fill="auto"/>
           </w:tcPr>
           <w:p>
             <w:pPr>
               <w:jc w:val="center"/>
               <w:rPr>
                 <w:rFonts w:ascii="Arial" w:hAnsi="Arial" w:cs="Arial"/>
-                <w:sz w:val="24"/>
-                <w:szCs w:val="24"/>
-                <w:lang w:eastAsia="es-MX"/>
-              </w:rPr>
-            </w:pPr>
-            <w:r>
-              <w:rPr>
-                <w:rFonts w:ascii="Arial" w:hAnsi="Arial" w:cs="Arial"/>
+                <w:b/>
+                <w:sz w:val="24"/>
+                <w:szCs w:val="24"/>
+                <w:lang w:eastAsia="es-MX"/>
+              </w:rPr>
+            </w:pPr>
+            <w:r>
+              <w:rPr>
+                <w:rFonts w:ascii="Arial" w:hAnsi="Arial" w:cs="Arial"/>
+                <w:b/>
                 <w:sz w:val="24"/>
                 <w:szCs w:val="24"/>
                 <w:lang w:eastAsia="es-MX"/>
@@ -4559,21 +4601,23 @@
         <w:tc>
           <w:tcPr>
             <w:tcW w:w="1766" w:type="dxa"/>
-            <w:shd w:val="clear" w:color="auto" w:fill="CC66FF"/>
+            <w:shd w:val="clear" w:color="auto" w:fill="auto"/>
           </w:tcPr>
           <w:p>
             <w:pPr>
               <w:jc w:val="center"/>
               <w:rPr>
                 <w:rFonts w:ascii="Arial" w:hAnsi="Arial" w:cs="Arial"/>
-                <w:sz w:val="24"/>
-                <w:szCs w:val="24"/>
-                <w:lang w:eastAsia="es-MX"/>
-              </w:rPr>
-            </w:pPr>
-            <w:r>
-              <w:rPr>
-                <w:rFonts w:ascii="Arial" w:hAnsi="Arial" w:cs="Arial"/>
+                <w:b/>
+                <w:sz w:val="24"/>
+                <w:szCs w:val="24"/>
+                <w:lang w:eastAsia="es-MX"/>
+              </w:rPr>
+            </w:pPr>
+            <w:r>
+              <w:rPr>
+                <w:rFonts w:ascii="Arial" w:hAnsi="Arial" w:cs="Arial"/>
+                <w:b/>
                 <w:sz w:val="24"/>
                 <w:szCs w:val="24"/>
                 <w:lang w:eastAsia="es-MX"/>
@@ -4585,21 +4629,23 @@
         <w:tc>
           <w:tcPr>
             <w:tcW w:w="1766" w:type="dxa"/>
-            <w:shd w:val="clear" w:color="auto" w:fill="CC66FF"/>
+            <w:shd w:val="clear" w:color="auto" w:fill="auto"/>
           </w:tcPr>
           <w:p>
             <w:pPr>
               <w:jc w:val="center"/>
               <w:rPr>
                 <w:rFonts w:ascii="Arial" w:hAnsi="Arial" w:cs="Arial"/>
-                <w:sz w:val="24"/>
-                <w:szCs w:val="24"/>
-                <w:lang w:eastAsia="es-MX"/>
-              </w:rPr>
-            </w:pPr>
-            <w:r>
-              <w:rPr>
-                <w:rFonts w:ascii="Arial" w:hAnsi="Arial" w:cs="Arial"/>
+                <w:b/>
+                <w:sz w:val="24"/>
+                <w:szCs w:val="24"/>
+                <w:lang w:eastAsia="es-MX"/>
+              </w:rPr>
+            </w:pPr>
+            <w:r>
+              <w:rPr>
+                <w:rFonts w:ascii="Arial" w:hAnsi="Arial" w:cs="Arial"/>
+                <w:b/>
                 <w:sz w:val="24"/>
                 <w:szCs w:val="24"/>
                 <w:lang w:eastAsia="es-MX"/>
@@ -4611,21 +4657,23 @@
         <w:tc>
           <w:tcPr>
             <w:tcW w:w="1766" w:type="dxa"/>
-            <w:shd w:val="clear" w:color="auto" w:fill="CC66FF"/>
+            <w:shd w:val="clear" w:color="auto" w:fill="auto"/>
           </w:tcPr>
           <w:p>
             <w:pPr>
               <w:jc w:val="center"/>
               <w:rPr>
                 <w:rFonts w:ascii="Arial" w:hAnsi="Arial" w:cs="Arial"/>
-                <w:sz w:val="24"/>
-                <w:szCs w:val="24"/>
-                <w:lang w:eastAsia="es-MX"/>
-              </w:rPr>
-            </w:pPr>
-            <w:r>
-              <w:rPr>
-                <w:rFonts w:ascii="Arial" w:hAnsi="Arial" w:cs="Arial"/>
+                <w:b/>
+                <w:sz w:val="24"/>
+                <w:szCs w:val="24"/>
+                <w:lang w:eastAsia="es-MX"/>
+              </w:rPr>
+            </w:pPr>
+            <w:r>
+              <w:rPr>
+                <w:rFonts w:ascii="Arial" w:hAnsi="Arial" w:cs="Arial"/>
+                <w:b/>
                 <w:sz w:val="24"/>
                 <w:szCs w:val="24"/>
                 <w:lang w:eastAsia="es-MX"/>
@@ -4639,21 +4687,23 @@
         <w:tc>
           <w:tcPr>
             <w:tcW w:w="1765" w:type="dxa"/>
-            <w:shd w:val="clear" w:color="auto" w:fill="CC99FF"/>
+            <w:shd w:val="clear" w:color="auto" w:fill="auto"/>
           </w:tcPr>
           <w:p>
             <w:pPr>
               <w:jc w:val="center"/>
               <w:rPr>
                 <w:rFonts w:ascii="Arial" w:hAnsi="Arial" w:cs="Arial"/>
-                <w:sz w:val="24"/>
-                <w:szCs w:val="24"/>
-                <w:lang w:eastAsia="es-MX"/>
-              </w:rPr>
-            </w:pPr>
-            <w:r>
-              <w:rPr>
-                <w:rFonts w:ascii="Arial" w:hAnsi="Arial" w:cs="Arial"/>
+                <w:b/>
+                <w:sz w:val="24"/>
+                <w:szCs w:val="24"/>
+                <w:lang w:eastAsia="es-MX"/>
+              </w:rPr>
+            </w:pPr>
+            <w:r>
+              <w:rPr>
+                <w:rFonts w:ascii="Arial" w:hAnsi="Arial" w:cs="Arial"/>
+                <w:b/>
                 <w:sz w:val="24"/>
                 <w:szCs w:val="24"/>
                 <w:lang w:eastAsia="es-MX"/>
@@ -4665,7 +4715,7 @@
         <w:tc>
           <w:tcPr>
             <w:tcW w:w="1765" w:type="dxa"/>
-            <w:shd w:val="clear" w:color="auto" w:fill="CC99FF"/>
+            <w:shd w:val="clear" w:color="auto" w:fill="auto"/>
           </w:tcPr>
           <w:p>
             <w:pPr>
@@ -4691,7 +4741,7 @@
         <w:tc>
           <w:tcPr>
             <w:tcW w:w="1766" w:type="dxa"/>
-            <w:shd w:val="clear" w:color="auto" w:fill="CC99FF"/>
+            <w:shd w:val="clear" w:color="auto" w:fill="auto"/>
           </w:tcPr>
           <w:p>
             <w:pPr>
@@ -4717,7 +4767,7 @@
         <w:tc>
           <w:tcPr>
             <w:tcW w:w="1766" w:type="dxa"/>
-            <w:shd w:val="clear" w:color="auto" w:fill="CC99FF"/>
+            <w:shd w:val="clear" w:color="auto" w:fill="auto"/>
           </w:tcPr>
           <w:p>
             <w:pPr>
@@ -4743,7 +4793,7 @@
         <w:tc>
           <w:tcPr>
             <w:tcW w:w="1766" w:type="dxa"/>
-            <w:shd w:val="clear" w:color="auto" w:fill="CC99FF"/>
+            <w:shd w:val="clear" w:color="auto" w:fill="auto"/>
           </w:tcPr>
           <w:p>
             <w:pPr>
@@ -4771,21 +4821,23 @@
         <w:tc>
           <w:tcPr>
             <w:tcW w:w="1765" w:type="dxa"/>
-            <w:shd w:val="clear" w:color="auto" w:fill="FF99FF"/>
+            <w:shd w:val="clear" w:color="auto" w:fill="auto"/>
           </w:tcPr>
           <w:p>
             <w:pPr>
               <w:jc w:val="center"/>
               <w:rPr>
                 <w:rFonts w:ascii="Arial" w:hAnsi="Arial" w:cs="Arial"/>
-                <w:sz w:val="24"/>
-                <w:szCs w:val="24"/>
-                <w:lang w:eastAsia="es-MX"/>
-              </w:rPr>
-            </w:pPr>
-            <w:r>
-              <w:rPr>
-                <w:rFonts w:ascii="Arial" w:hAnsi="Arial" w:cs="Arial"/>
+                <w:b/>
+                <w:sz w:val="24"/>
+                <w:szCs w:val="24"/>
+                <w:lang w:eastAsia="es-MX"/>
+              </w:rPr>
+            </w:pPr>
+            <w:r>
+              <w:rPr>
+                <w:rFonts w:ascii="Arial" w:hAnsi="Arial" w:cs="Arial"/>
+                <w:b/>
                 <w:sz w:val="24"/>
                 <w:szCs w:val="24"/>
                 <w:lang w:eastAsia="es-MX"/>
@@ -4797,7 +4849,7 @@
         <w:tc>
           <w:tcPr>
             <w:tcW w:w="1765" w:type="dxa"/>
-            <w:shd w:val="clear" w:color="auto" w:fill="FF99FF"/>
+            <w:shd w:val="clear" w:color="auto" w:fill="auto"/>
           </w:tcPr>
           <w:p>
             <w:pPr>
@@ -4823,7 +4875,7 @@
         <w:tc>
           <w:tcPr>
             <w:tcW w:w="1766" w:type="dxa"/>
-            <w:shd w:val="clear" w:color="auto" w:fill="FF99FF"/>
+            <w:shd w:val="clear" w:color="auto" w:fill="auto"/>
           </w:tcPr>
           <w:p>
             <w:pPr>
@@ -4849,7 +4901,7 @@
         <w:tc>
           <w:tcPr>
             <w:tcW w:w="1766" w:type="dxa"/>
-            <w:shd w:val="clear" w:color="auto" w:fill="FF99FF"/>
+            <w:shd w:val="clear" w:color="auto" w:fill="auto"/>
           </w:tcPr>
           <w:p>
             <w:pPr>
@@ -4875,7 +4927,7 @@
         <w:tc>
           <w:tcPr>
             <w:tcW w:w="1766" w:type="dxa"/>
-            <w:shd w:val="clear" w:color="auto" w:fill="FF99FF"/>
+            <w:shd w:val="clear" w:color="auto" w:fill="auto"/>
           </w:tcPr>
           <w:p>
             <w:pPr>
@@ -4903,21 +4955,23 @@
         <w:tc>
           <w:tcPr>
             <w:tcW w:w="1765" w:type="dxa"/>
-            <w:shd w:val="clear" w:color="auto" w:fill="CC99FF"/>
+            <w:shd w:val="clear" w:color="auto" w:fill="auto"/>
           </w:tcPr>
           <w:p>
             <w:pPr>
               <w:jc w:val="center"/>
               <w:rPr>
                 <w:rFonts w:ascii="Arial" w:hAnsi="Arial" w:cs="Arial"/>
-                <w:sz w:val="24"/>
-                <w:szCs w:val="24"/>
-                <w:lang w:eastAsia="es-MX"/>
-              </w:rPr>
-            </w:pPr>
-            <w:r>
-              <w:rPr>
-                <w:rFonts w:ascii="Arial" w:hAnsi="Arial" w:cs="Arial"/>
+                <w:b/>
+                <w:sz w:val="24"/>
+                <w:szCs w:val="24"/>
+                <w:lang w:eastAsia="es-MX"/>
+              </w:rPr>
+            </w:pPr>
+            <w:r>
+              <w:rPr>
+                <w:rFonts w:ascii="Arial" w:hAnsi="Arial" w:cs="Arial"/>
+                <w:b/>
                 <w:sz w:val="24"/>
                 <w:szCs w:val="24"/>
                 <w:lang w:eastAsia="es-MX"/>
@@ -4929,7 +4983,7 @@
         <w:tc>
           <w:tcPr>
             <w:tcW w:w="1765" w:type="dxa"/>
-            <w:shd w:val="clear" w:color="auto" w:fill="CC99FF"/>
+            <w:shd w:val="clear" w:color="auto" w:fill="auto"/>
           </w:tcPr>
           <w:p>
             <w:pPr>
@@ -4955,7 +5009,7 @@
         <w:tc>
           <w:tcPr>
             <w:tcW w:w="1766" w:type="dxa"/>
-            <w:shd w:val="clear" w:color="auto" w:fill="CC99FF"/>
+            <w:shd w:val="clear" w:color="auto" w:fill="auto"/>
           </w:tcPr>
           <w:p>
             <w:pPr>
@@ -4981,7 +5035,7 @@
         <w:tc>
           <w:tcPr>
             <w:tcW w:w="1766" w:type="dxa"/>
-            <w:shd w:val="clear" w:color="auto" w:fill="CC99FF"/>
+            <w:shd w:val="clear" w:color="auto" w:fill="auto"/>
           </w:tcPr>
           <w:p>
             <w:pPr>
@@ -5007,7 +5061,7 @@
         <w:tc>
           <w:tcPr>
             <w:tcW w:w="1766" w:type="dxa"/>
-            <w:shd w:val="clear" w:color="auto" w:fill="CC99FF"/>
+            <w:shd w:val="clear" w:color="auto" w:fill="auto"/>
           </w:tcPr>
           <w:p>
             <w:pPr>
@@ -5035,21 +5089,23 @@
         <w:tc>
           <w:tcPr>
             <w:tcW w:w="1765" w:type="dxa"/>
-            <w:shd w:val="clear" w:color="auto" w:fill="FF99FF"/>
+            <w:shd w:val="clear" w:color="auto" w:fill="auto"/>
           </w:tcPr>
           <w:p>
             <w:pPr>
               <w:jc w:val="center"/>
               <w:rPr>
                 <w:rFonts w:ascii="Arial" w:hAnsi="Arial" w:cs="Arial"/>
-                <w:sz w:val="24"/>
-                <w:szCs w:val="24"/>
-                <w:lang w:eastAsia="es-MX"/>
-              </w:rPr>
-            </w:pPr>
-            <w:r>
-              <w:rPr>
-                <w:rFonts w:ascii="Arial" w:hAnsi="Arial" w:cs="Arial"/>
+                <w:b/>
+                <w:sz w:val="24"/>
+                <w:szCs w:val="24"/>
+                <w:lang w:eastAsia="es-MX"/>
+              </w:rPr>
+            </w:pPr>
+            <w:r>
+              <w:rPr>
+                <w:rFonts w:ascii="Arial" w:hAnsi="Arial" w:cs="Arial"/>
+                <w:b/>
                 <w:sz w:val="24"/>
                 <w:szCs w:val="24"/>
                 <w:lang w:eastAsia="es-MX"/>
@@ -5061,7 +5117,7 @@
         <w:tc>
           <w:tcPr>
             <w:tcW w:w="1765" w:type="dxa"/>
-            <w:shd w:val="clear" w:color="auto" w:fill="FF99FF"/>
+            <w:shd w:val="clear" w:color="auto" w:fill="auto"/>
           </w:tcPr>
           <w:p>
             <w:pPr>
@@ -5087,7 +5143,7 @@
         <w:tc>
           <w:tcPr>
             <w:tcW w:w="1766" w:type="dxa"/>
-            <w:shd w:val="clear" w:color="auto" w:fill="FF99FF"/>
+            <w:shd w:val="clear" w:color="auto" w:fill="auto"/>
           </w:tcPr>
           <w:p>
             <w:pPr>
@@ -5113,7 +5169,7 @@
         <w:tc>
           <w:tcPr>
             <w:tcW w:w="1766" w:type="dxa"/>
-            <w:shd w:val="clear" w:color="auto" w:fill="FF99FF"/>
+            <w:shd w:val="clear" w:color="auto" w:fill="auto"/>
           </w:tcPr>
           <w:p>
             <w:pPr>
@@ -5139,7 +5195,7 @@
         <w:tc>
           <w:tcPr>
             <w:tcW w:w="1766" w:type="dxa"/>
-            <w:shd w:val="clear" w:color="auto" w:fill="FF99FF"/>
+            <w:shd w:val="clear" w:color="auto" w:fill="auto"/>
           </w:tcPr>
           <w:p>
             <w:pPr>
@@ -5167,21 +5223,23 @@
         <w:tc>
           <w:tcPr>
             <w:tcW w:w="1765" w:type="dxa"/>
-            <w:shd w:val="clear" w:color="auto" w:fill="CC99FF"/>
+            <w:shd w:val="clear" w:color="auto" w:fill="auto"/>
           </w:tcPr>
           <w:p>
             <w:pPr>
               <w:jc w:val="center"/>
               <w:rPr>
                 <w:rFonts w:ascii="Arial" w:hAnsi="Arial" w:cs="Arial"/>
-                <w:sz w:val="24"/>
-                <w:szCs w:val="24"/>
-                <w:lang w:eastAsia="es-MX"/>
-              </w:rPr>
-            </w:pPr>
-            <w:r>
-              <w:rPr>
-                <w:rFonts w:ascii="Arial" w:hAnsi="Arial" w:cs="Arial"/>
+                <w:b/>
+                <w:sz w:val="24"/>
+                <w:szCs w:val="24"/>
+                <w:lang w:eastAsia="es-MX"/>
+              </w:rPr>
+            </w:pPr>
+            <w:r>
+              <w:rPr>
+                <w:rFonts w:ascii="Arial" w:hAnsi="Arial" w:cs="Arial"/>
+                <w:b/>
                 <w:sz w:val="24"/>
                 <w:szCs w:val="24"/>
                 <w:lang w:eastAsia="es-MX"/>
@@ -5193,7 +5251,7 @@
         <w:tc>
           <w:tcPr>
             <w:tcW w:w="1765" w:type="dxa"/>
-            <w:shd w:val="clear" w:color="auto" w:fill="CC99FF"/>
+            <w:shd w:val="clear" w:color="auto" w:fill="auto"/>
           </w:tcPr>
           <w:p>
             <w:pPr>
@@ -5219,7 +5277,7 @@
         <w:tc>
           <w:tcPr>
             <w:tcW w:w="1766" w:type="dxa"/>
-            <w:shd w:val="clear" w:color="auto" w:fill="CC99FF"/>
+            <w:shd w:val="clear" w:color="auto" w:fill="auto"/>
           </w:tcPr>
           <w:p>
             <w:pPr>
@@ -5245,7 +5303,7 @@
         <w:tc>
           <w:tcPr>
             <w:tcW w:w="1766" w:type="dxa"/>
-            <w:shd w:val="clear" w:color="auto" w:fill="CC99FF"/>
+            <w:shd w:val="clear" w:color="auto" w:fill="auto"/>
           </w:tcPr>
           <w:p>
             <w:pPr>
@@ -5271,7 +5329,7 @@
         <w:tc>
           <w:tcPr>
             <w:tcW w:w="1766" w:type="dxa"/>
-            <w:shd w:val="clear" w:color="auto" w:fill="CC99FF"/>
+            <w:shd w:val="clear" w:color="auto" w:fill="auto"/>
           </w:tcPr>
           <w:p>
             <w:pPr>
@@ -5299,21 +5357,23 @@
         <w:tc>
           <w:tcPr>
             <w:tcW w:w="1765" w:type="dxa"/>
-            <w:shd w:val="clear" w:color="auto" w:fill="FF99FF"/>
+            <w:shd w:val="clear" w:color="auto" w:fill="auto"/>
           </w:tcPr>
           <w:p>
             <w:pPr>
               <w:jc w:val="center"/>
               <w:rPr>
                 <w:rFonts w:ascii="Arial" w:hAnsi="Arial" w:cs="Arial"/>
-                <w:sz w:val="24"/>
-                <w:szCs w:val="24"/>
-                <w:lang w:eastAsia="es-MX"/>
-              </w:rPr>
-            </w:pPr>
-            <w:r>
-              <w:rPr>
-                <w:rFonts w:ascii="Arial" w:hAnsi="Arial" w:cs="Arial"/>
+                <w:b/>
+                <w:sz w:val="24"/>
+                <w:szCs w:val="24"/>
+                <w:lang w:eastAsia="es-MX"/>
+              </w:rPr>
+            </w:pPr>
+            <w:r>
+              <w:rPr>
+                <w:rFonts w:ascii="Arial" w:hAnsi="Arial" w:cs="Arial"/>
+                <w:b/>
                 <w:sz w:val="24"/>
                 <w:szCs w:val="24"/>
                 <w:lang w:eastAsia="es-MX"/>
@@ -5325,7 +5385,7 @@
         <w:tc>
           <w:tcPr>
             <w:tcW w:w="1765" w:type="dxa"/>
-            <w:shd w:val="clear" w:color="auto" w:fill="FF99FF"/>
+            <w:shd w:val="clear" w:color="auto" w:fill="auto"/>
           </w:tcPr>
           <w:p>
             <w:pPr>
@@ -5351,7 +5411,7 @@
         <w:tc>
           <w:tcPr>
             <w:tcW w:w="1766" w:type="dxa"/>
-            <w:shd w:val="clear" w:color="auto" w:fill="FF99FF"/>
+            <w:shd w:val="clear" w:color="auto" w:fill="auto"/>
           </w:tcPr>
           <w:p>
             <w:pPr>
@@ -5377,7 +5437,7 @@
         <w:tc>
           <w:tcPr>
             <w:tcW w:w="1766" w:type="dxa"/>
-            <w:shd w:val="clear" w:color="auto" w:fill="FF99FF"/>
+            <w:shd w:val="clear" w:color="auto" w:fill="auto"/>
           </w:tcPr>
           <w:p>
             <w:pPr>
@@ -5403,7 +5463,7 @@
         <w:tc>
           <w:tcPr>
             <w:tcW w:w="1766" w:type="dxa"/>
-            <w:shd w:val="clear" w:color="auto" w:fill="FF99FF"/>
+            <w:shd w:val="clear" w:color="auto" w:fill="auto"/>
           </w:tcPr>
           <w:p>
             <w:pPr>
@@ -5431,21 +5491,23 @@
         <w:tc>
           <w:tcPr>
             <w:tcW w:w="1765" w:type="dxa"/>
-            <w:shd w:val="clear" w:color="auto" w:fill="CC99FF"/>
+            <w:shd w:val="clear" w:color="auto" w:fill="auto"/>
           </w:tcPr>
           <w:p>
             <w:pPr>
               <w:jc w:val="center"/>
               <w:rPr>
                 <w:rFonts w:ascii="Arial" w:hAnsi="Arial" w:cs="Arial"/>
-                <w:sz w:val="24"/>
-                <w:szCs w:val="24"/>
-                <w:lang w:eastAsia="es-MX"/>
-              </w:rPr>
-            </w:pPr>
-            <w:r>
-              <w:rPr>
-                <w:rFonts w:ascii="Arial" w:hAnsi="Arial" w:cs="Arial"/>
+                <w:b/>
+                <w:sz w:val="24"/>
+                <w:szCs w:val="24"/>
+                <w:lang w:eastAsia="es-MX"/>
+              </w:rPr>
+            </w:pPr>
+            <w:r>
+              <w:rPr>
+                <w:rFonts w:ascii="Arial" w:hAnsi="Arial" w:cs="Arial"/>
+                <w:b/>
                 <w:sz w:val="24"/>
                 <w:szCs w:val="24"/>
                 <w:lang w:eastAsia="es-MX"/>
@@ -5457,7 +5519,7 @@
         <w:tc>
           <w:tcPr>
             <w:tcW w:w="1765" w:type="dxa"/>
-            <w:shd w:val="clear" w:color="auto" w:fill="CC99FF"/>
+            <w:shd w:val="clear" w:color="auto" w:fill="auto"/>
           </w:tcPr>
           <w:p>
             <w:pPr>
@@ -5483,7 +5545,7 @@
         <w:tc>
           <w:tcPr>
             <w:tcW w:w="1766" w:type="dxa"/>
-            <w:shd w:val="clear" w:color="auto" w:fill="CC99FF"/>
+            <w:shd w:val="clear" w:color="auto" w:fill="auto"/>
           </w:tcPr>
           <w:p>
             <w:pPr>
@@ -5509,7 +5571,7 @@
         <w:tc>
           <w:tcPr>
             <w:tcW w:w="1766" w:type="dxa"/>
-            <w:shd w:val="clear" w:color="auto" w:fill="CC99FF"/>
+            <w:shd w:val="clear" w:color="auto" w:fill="auto"/>
           </w:tcPr>
           <w:p>
             <w:pPr>
@@ -5535,7 +5597,7 @@
         <w:tc>
           <w:tcPr>
             <w:tcW w:w="1766" w:type="dxa"/>
-            <w:shd w:val="clear" w:color="auto" w:fill="CC99FF"/>
+            <w:shd w:val="clear" w:color="auto" w:fill="auto"/>
           </w:tcPr>
           <w:p>
             <w:pPr>
@@ -5563,21 +5625,23 @@
         <w:tc>
           <w:tcPr>
             <w:tcW w:w="1765" w:type="dxa"/>
-            <w:shd w:val="clear" w:color="auto" w:fill="FF99FF"/>
+            <w:shd w:val="clear" w:color="auto" w:fill="auto"/>
           </w:tcPr>
           <w:p>
             <w:pPr>
               <w:jc w:val="center"/>
               <w:rPr>
                 <w:rFonts w:ascii="Arial" w:hAnsi="Arial" w:cs="Arial"/>
-                <w:sz w:val="24"/>
-                <w:szCs w:val="24"/>
-                <w:lang w:eastAsia="es-MX"/>
-              </w:rPr>
-            </w:pPr>
-            <w:r>
-              <w:rPr>
-                <w:rFonts w:ascii="Arial" w:hAnsi="Arial" w:cs="Arial"/>
+                <w:b/>
+                <w:sz w:val="24"/>
+                <w:szCs w:val="24"/>
+                <w:lang w:eastAsia="es-MX"/>
+              </w:rPr>
+            </w:pPr>
+            <w:r>
+              <w:rPr>
+                <w:rFonts w:ascii="Arial" w:hAnsi="Arial" w:cs="Arial"/>
+                <w:b/>
                 <w:sz w:val="24"/>
                 <w:szCs w:val="24"/>
                 <w:lang w:eastAsia="es-MX"/>
@@ -5589,7 +5653,7 @@
         <w:tc>
           <w:tcPr>
             <w:tcW w:w="1765" w:type="dxa"/>
-            <w:shd w:val="clear" w:color="auto" w:fill="FF99FF"/>
+            <w:shd w:val="clear" w:color="auto" w:fill="auto"/>
           </w:tcPr>
           <w:p>
             <w:pPr>
@@ -5615,7 +5679,7 @@
         <w:tc>
           <w:tcPr>
             <w:tcW w:w="1766" w:type="dxa"/>
-            <w:shd w:val="clear" w:color="auto" w:fill="FF99FF"/>
+            <w:shd w:val="clear" w:color="auto" w:fill="auto"/>
           </w:tcPr>
           <w:p>
             <w:pPr>
@@ -5641,7 +5705,7 @@
         <w:tc>
           <w:tcPr>
             <w:tcW w:w="1766" w:type="dxa"/>
-            <w:shd w:val="clear" w:color="auto" w:fill="FF99FF"/>
+            <w:shd w:val="clear" w:color="auto" w:fill="auto"/>
           </w:tcPr>
           <w:p>
             <w:pPr>
@@ -5667,7 +5731,7 @@
         <w:tc>
           <w:tcPr>
             <w:tcW w:w="1766" w:type="dxa"/>
-            <w:shd w:val="clear" w:color="auto" w:fill="FF99FF"/>
+            <w:shd w:val="clear" w:color="auto" w:fill="auto"/>
           </w:tcPr>
           <w:p>
             <w:pPr>
@@ -5695,21 +5759,23 @@
         <w:tc>
           <w:tcPr>
             <w:tcW w:w="1765" w:type="dxa"/>
-            <w:shd w:val="clear" w:color="auto" w:fill="CC99FF"/>
+            <w:shd w:val="clear" w:color="auto" w:fill="auto"/>
           </w:tcPr>
           <w:p>
             <w:pPr>
               <w:jc w:val="center"/>
               <w:rPr>
                 <w:rFonts w:ascii="Arial" w:hAnsi="Arial" w:cs="Arial"/>
-                <w:sz w:val="24"/>
-                <w:szCs w:val="24"/>
-                <w:lang w:eastAsia="es-MX"/>
-              </w:rPr>
-            </w:pPr>
-            <w:r>
-              <w:rPr>
-                <w:rFonts w:ascii="Arial" w:hAnsi="Arial" w:cs="Arial"/>
+                <w:b/>
+                <w:sz w:val="24"/>
+                <w:szCs w:val="24"/>
+                <w:lang w:eastAsia="es-MX"/>
+              </w:rPr>
+            </w:pPr>
+            <w:r>
+              <w:rPr>
+                <w:rFonts w:ascii="Arial" w:hAnsi="Arial" w:cs="Arial"/>
+                <w:b/>
                 <w:sz w:val="24"/>
                 <w:szCs w:val="24"/>
                 <w:lang w:eastAsia="es-MX"/>
@@ -5721,7 +5787,7 @@
         <w:tc>
           <w:tcPr>
             <w:tcW w:w="1765" w:type="dxa"/>
-            <w:shd w:val="clear" w:color="auto" w:fill="CC99FF"/>
+            <w:shd w:val="clear" w:color="auto" w:fill="auto"/>
           </w:tcPr>
           <w:p>
             <w:pPr>
@@ -5747,7 +5813,7 @@
         <w:tc>
           <w:tcPr>
             <w:tcW w:w="1766" w:type="dxa"/>
-            <w:shd w:val="clear" w:color="auto" w:fill="CC99FF"/>
+            <w:shd w:val="clear" w:color="auto" w:fill="auto"/>
           </w:tcPr>
           <w:p>
             <w:pPr>
@@ -5773,7 +5839,7 @@
         <w:tc>
           <w:tcPr>
             <w:tcW w:w="1766" w:type="dxa"/>
-            <w:shd w:val="clear" w:color="auto" w:fill="CC99FF"/>
+            <w:shd w:val="clear" w:color="auto" w:fill="auto"/>
           </w:tcPr>
           <w:p>
             <w:pPr>
@@ -5799,7 +5865,7 @@
         <w:tc>
           <w:tcPr>
             <w:tcW w:w="1766" w:type="dxa"/>
-            <w:shd w:val="clear" w:color="auto" w:fill="CC99FF"/>
+            <w:shd w:val="clear" w:color="auto" w:fill="auto"/>
           </w:tcPr>
           <w:p>
             <w:pPr>
@@ -5827,21 +5893,23 @@
         <w:tc>
           <w:tcPr>
             <w:tcW w:w="1765" w:type="dxa"/>
-            <w:shd w:val="clear" w:color="auto" w:fill="FF99FF"/>
+            <w:shd w:val="clear" w:color="auto" w:fill="auto"/>
           </w:tcPr>
           <w:p>
             <w:pPr>
               <w:jc w:val="center"/>
               <w:rPr>
                 <w:rFonts w:ascii="Arial" w:hAnsi="Arial" w:cs="Arial"/>
-                <w:sz w:val="24"/>
-                <w:szCs w:val="24"/>
-                <w:lang w:eastAsia="es-MX"/>
-              </w:rPr>
-            </w:pPr>
-            <w:r>
-              <w:rPr>
-                <w:rFonts w:ascii="Arial" w:hAnsi="Arial" w:cs="Arial"/>
+                <w:b/>
+                <w:sz w:val="24"/>
+                <w:szCs w:val="24"/>
+                <w:lang w:eastAsia="es-MX"/>
+              </w:rPr>
+            </w:pPr>
+            <w:r>
+              <w:rPr>
+                <w:rFonts w:ascii="Arial" w:hAnsi="Arial" w:cs="Arial"/>
+                <w:b/>
                 <w:sz w:val="24"/>
                 <w:szCs w:val="24"/>
                 <w:lang w:eastAsia="es-MX"/>
@@ -5853,7 +5921,7 @@
         <w:tc>
           <w:tcPr>
             <w:tcW w:w="1765" w:type="dxa"/>
-            <w:shd w:val="clear" w:color="auto" w:fill="FF99FF"/>
+            <w:shd w:val="clear" w:color="auto" w:fill="auto"/>
           </w:tcPr>
           <w:p>
             <w:pPr>
@@ -5879,7 +5947,7 @@
         <w:tc>
           <w:tcPr>
             <w:tcW w:w="1766" w:type="dxa"/>
-            <w:shd w:val="clear" w:color="auto" w:fill="FF99FF"/>
+            <w:shd w:val="clear" w:color="auto" w:fill="auto"/>
           </w:tcPr>
           <w:p>
             <w:pPr>
@@ -5905,7 +5973,7 @@
         <w:tc>
           <w:tcPr>
             <w:tcW w:w="1766" w:type="dxa"/>
-            <w:shd w:val="clear" w:color="auto" w:fill="FF99FF"/>
+            <w:shd w:val="clear" w:color="auto" w:fill="auto"/>
           </w:tcPr>
           <w:p>
             <w:pPr>
@@ -5931,7 +5999,7 @@
         <w:tc>
           <w:tcPr>
             <w:tcW w:w="1766" w:type="dxa"/>
-            <w:shd w:val="clear" w:color="auto" w:fill="FF99FF"/>
+            <w:shd w:val="clear" w:color="auto" w:fill="auto"/>
           </w:tcPr>
           <w:p>
             <w:pPr>
@@ -5959,21 +6027,23 @@
         <w:tc>
           <w:tcPr>
             <w:tcW w:w="1765" w:type="dxa"/>
-            <w:shd w:val="clear" w:color="auto" w:fill="CC99FF"/>
+            <w:shd w:val="clear" w:color="auto" w:fill="auto"/>
           </w:tcPr>
           <w:p>
             <w:pPr>
               <w:jc w:val="center"/>
               <w:rPr>
                 <w:rFonts w:ascii="Arial" w:hAnsi="Arial" w:cs="Arial"/>
-                <w:sz w:val="24"/>
-                <w:szCs w:val="24"/>
-                <w:lang w:eastAsia="es-MX"/>
-              </w:rPr>
-            </w:pPr>
-            <w:r>
-              <w:rPr>
-                <w:rFonts w:ascii="Arial" w:hAnsi="Arial" w:cs="Arial"/>
+                <w:b/>
+                <w:sz w:val="24"/>
+                <w:szCs w:val="24"/>
+                <w:lang w:eastAsia="es-MX"/>
+              </w:rPr>
+            </w:pPr>
+            <w:r>
+              <w:rPr>
+                <w:rFonts w:ascii="Arial" w:hAnsi="Arial" w:cs="Arial"/>
+                <w:b/>
                 <w:sz w:val="24"/>
                 <w:szCs w:val="24"/>
                 <w:lang w:eastAsia="es-MX"/>
@@ -5985,7 +6055,7 @@
         <w:tc>
           <w:tcPr>
             <w:tcW w:w="1765" w:type="dxa"/>
-            <w:shd w:val="clear" w:color="auto" w:fill="CC99FF"/>
+            <w:shd w:val="clear" w:color="auto" w:fill="auto"/>
           </w:tcPr>
           <w:p>
             <w:pPr>
@@ -6011,7 +6081,7 @@
         <w:tc>
           <w:tcPr>
             <w:tcW w:w="1766" w:type="dxa"/>
-            <w:shd w:val="clear" w:color="auto" w:fill="CC99FF"/>
+            <w:shd w:val="clear" w:color="auto" w:fill="auto"/>
           </w:tcPr>
           <w:p>
             <w:pPr>
@@ -6037,7 +6107,7 @@
         <w:tc>
           <w:tcPr>
             <w:tcW w:w="1766" w:type="dxa"/>
-            <w:shd w:val="clear" w:color="auto" w:fill="CC99FF"/>
+            <w:shd w:val="clear" w:color="auto" w:fill="auto"/>
           </w:tcPr>
           <w:p>
             <w:pPr>
@@ -6063,7 +6133,7 @@
         <w:tc>
           <w:tcPr>
             <w:tcW w:w="1766" w:type="dxa"/>
-            <w:shd w:val="clear" w:color="auto" w:fill="CC99FF"/>
+            <w:shd w:val="clear" w:color="auto" w:fill="auto"/>
           </w:tcPr>
           <w:p>
             <w:pPr>
@@ -6273,16 +6343,79 @@
           <w:szCs w:val="24"/>
           <w:lang w:eastAsia="es-MX"/>
         </w:rPr>
-        <w:t xml:space="preserve">Por ejemplo, se esta buscando crear </w:t>
-      </w:r>
-      <w:r>
-        <w:rPr>
-          <w:rFonts w:ascii="Arial" w:hAnsi="Arial" w:cs="Arial"/>
-          <w:sz w:val="24"/>
-          <w:szCs w:val="24"/>
-          <w:lang w:eastAsia="es-MX"/>
-        </w:rPr>
-        <w:t xml:space="preserve">sensores biomèdicos portatiles en miniatura para poder seguir la salud de las personas que se encuentran fuera del hospital de una manera más comoda y fácil </w:t>
+        <w:t>Por ejemplo, se est</w:t>
+      </w:r>
+      <w:r>
+        <w:rPr>
+          <w:rFonts w:ascii="Arial" w:hAnsi="Arial" w:cs="Arial"/>
+          <w:sz w:val="24"/>
+          <w:szCs w:val="24"/>
+          <w:lang w:eastAsia="es-MX"/>
+        </w:rPr>
+        <w:t>á</w:t>
+      </w:r>
+      <w:r>
+        <w:rPr>
+          <w:rFonts w:ascii="Arial" w:hAnsi="Arial" w:cs="Arial"/>
+          <w:sz w:val="24"/>
+          <w:szCs w:val="24"/>
+          <w:lang w:eastAsia="es-MX"/>
+        </w:rPr>
+        <w:t xml:space="preserve"> buscando crear </w:t>
+      </w:r>
+      <w:r>
+        <w:rPr>
+          <w:rFonts w:ascii="Arial" w:hAnsi="Arial" w:cs="Arial"/>
+          <w:sz w:val="24"/>
+          <w:szCs w:val="24"/>
+          <w:lang w:eastAsia="es-MX"/>
+        </w:rPr>
+        <w:t>sensores biomé</w:t>
+      </w:r>
+      <w:r>
+        <w:rPr>
+          <w:rFonts w:ascii="Arial" w:hAnsi="Arial" w:cs="Arial"/>
+          <w:sz w:val="24"/>
+          <w:szCs w:val="24"/>
+          <w:lang w:eastAsia="es-MX"/>
+        </w:rPr>
+        <w:t xml:space="preserve">dicos </w:t>
+      </w:r>
+      <w:r>
+        <w:rPr>
+          <w:rFonts w:ascii="Arial" w:hAnsi="Arial" w:cs="Arial"/>
+          <w:sz w:val="24"/>
+          <w:szCs w:val="24"/>
+          <w:lang w:eastAsia="es-MX"/>
+        </w:rPr>
+        <w:t>portátiles</w:t>
+      </w:r>
+      <w:r>
+        <w:rPr>
+          <w:rFonts w:ascii="Arial" w:hAnsi="Arial" w:cs="Arial"/>
+          <w:sz w:val="24"/>
+          <w:szCs w:val="24"/>
+          <w:lang w:eastAsia="es-MX"/>
+        </w:rPr>
+        <w:t xml:space="preserve"> en miniatura para poder seguir la salud de las personas que se encuentran fuera del hospital de</w:t>
+      </w:r>
+      <w:r>
+        <w:rPr>
+          <w:rFonts w:ascii="Arial" w:hAnsi="Arial" w:cs="Arial"/>
+          <w:sz w:val="24"/>
+          <w:szCs w:val="24"/>
+          <w:lang w:eastAsia="es-MX"/>
+        </w:rPr>
+        <w:t xml:space="preserve"> una manera más có</w:t>
+      </w:r>
+      <w:r>
+        <w:rPr>
+          <w:rFonts w:ascii="Arial" w:hAnsi="Arial" w:cs="Arial"/>
+          <w:sz w:val="24"/>
+          <w:szCs w:val="24"/>
+          <w:lang w:eastAsia="es-MX"/>
+        </w:rPr>
+        <w:t xml:space="preserve">moda y fácil </w:t>
       </w:r>
       <w:sdt>
         <w:sdtPr>
@@ -6295,6 +6428,7 @@
           <w:id w:val="2130973045"/>
           <w:citation/>
         </w:sdtPr>
+        <w:sdtEndPr/>
         <w:sdtContent>
           <w:r>
             <w:rPr>
@@ -6351,7 +6485,16 @@
           <w:szCs w:val="24"/>
           <w:lang w:eastAsia="es-MX"/>
         </w:rPr>
-        <w:t xml:space="preserve">; tambièn se ha visto la posibilidad de crear dispensadores automáticos de pastillas para mejorar la atención en el tratamiento médico de un paciente </w:t>
+        <w:t>; tambié</w:t>
+      </w:r>
+      <w:r>
+        <w:rPr>
+          <w:rFonts w:ascii="Arial" w:hAnsi="Arial" w:cs="Arial"/>
+          <w:sz w:val="24"/>
+          <w:szCs w:val="24"/>
+          <w:lang w:eastAsia="es-MX"/>
+        </w:rPr>
+        <w:t xml:space="preserve">n se ha visto la posibilidad de crear dispensadores automáticos de pastillas para mejorar la atención en el tratamiento médico de un paciente </w:t>
       </w:r>
       <w:sdt>
         <w:sdtPr>
@@ -6364,6 +6507,7 @@
           <w:id w:val="-1619137475"/>
           <w:citation/>
         </w:sdtPr>
+        <w:sdtEndPr/>
         <w:sdtContent>
           <w:r>
             <w:rPr>
@@ -6420,27 +6564,25 @@
           <w:szCs w:val="24"/>
           <w:lang w:eastAsia="es-MX"/>
         </w:rPr>
-        <w:t xml:space="preserve">. </w:t>
-      </w:r>
-      <w:r>
-        <w:rPr>
-          <w:rFonts w:ascii="Arial" w:hAnsi="Arial" w:cs="Arial"/>
-          <w:sz w:val="24"/>
-          <w:szCs w:val="24"/>
-          <w:lang w:eastAsia="es-MX"/>
-        </w:rPr>
-        <w:t>Con esto</w:t>
-      </w:r>
-      <w:bookmarkStart w:id="0" w:name="_GoBack"/>
-      <w:bookmarkEnd w:id="0"/>
-      <w:r>
-        <w:rPr>
-          <w:rFonts w:ascii="Arial" w:hAnsi="Arial" w:cs="Arial"/>
-          <w:sz w:val="24"/>
-          <w:szCs w:val="24"/>
-          <w:lang w:eastAsia="es-MX"/>
-        </w:rPr>
-        <w:t>s avances de la tecnología, se espera que se puedan hacer más acciones para poder beneficiar a t</w:t>
+        <w:t>.</w:t>
+      </w:r>
+      <w:r>
+        <w:rPr>
+          <w:rFonts w:ascii="Arial" w:hAnsi="Arial" w:cs="Arial"/>
+          <w:sz w:val="24"/>
+          <w:szCs w:val="24"/>
+          <w:lang w:eastAsia="es-MX"/>
+        </w:rPr>
+        <w:t xml:space="preserve"> Estos proyectos por increíbles que parezcan, aún necesitan más avances tecnológicos para implementarse de la mejor manera; c</w:t>
+      </w:r>
+      <w:r>
+        <w:rPr>
+          <w:rFonts w:ascii="Arial" w:hAnsi="Arial" w:cs="Arial"/>
+          <w:sz w:val="24"/>
+          <w:szCs w:val="24"/>
+          <w:lang w:eastAsia="es-MX"/>
+        </w:rPr>
+        <w:t>on estos avances de la tecnología, se espera que se puedan hacer más acciones para poder beneficiar a t</w:t>
       </w:r>
       <w:r>
         <w:rPr>
@@ -6471,50 +6613,8 @@
           <w:lang w:eastAsia="es-MX"/>
         </w:rPr>
       </w:pPr>
-    </w:p>
-    <w:p>
-      <w:pPr>
-        <w:jc w:val="both"/>
-        <w:rPr>
-          <w:rFonts w:ascii="Arial" w:hAnsi="Arial" w:cs="Arial"/>
-          <w:sz w:val="24"/>
-          <w:szCs w:val="24"/>
-          <w:lang w:eastAsia="es-MX"/>
-        </w:rPr>
-      </w:pPr>
-    </w:p>
-    <w:p>
-      <w:pPr>
-        <w:jc w:val="both"/>
-        <w:rPr>
-          <w:rFonts w:ascii="Arial" w:hAnsi="Arial" w:cs="Arial"/>
-          <w:sz w:val="24"/>
-          <w:szCs w:val="24"/>
-          <w:lang w:eastAsia="es-MX"/>
-        </w:rPr>
-      </w:pPr>
-    </w:p>
-    <w:p>
-      <w:pPr>
-        <w:jc w:val="both"/>
-        <w:rPr>
-          <w:rFonts w:ascii="Arial" w:hAnsi="Arial" w:cs="Arial"/>
-          <w:sz w:val="24"/>
-          <w:szCs w:val="24"/>
-          <w:lang w:eastAsia="es-MX"/>
-        </w:rPr>
-      </w:pPr>
-    </w:p>
-    <w:p>
-      <w:pPr>
-        <w:jc w:val="both"/>
-        <w:rPr>
-          <w:rFonts w:ascii="Arial" w:hAnsi="Arial" w:cs="Arial"/>
-          <w:sz w:val="24"/>
-          <w:szCs w:val="24"/>
-          <w:lang w:eastAsia="es-MX"/>
-        </w:rPr>
-      </w:pPr>
+      <w:bookmarkStart w:id="0" w:name="_GoBack"/>
+      <w:bookmarkEnd w:id="0"/>
     </w:p>
     <w:p>
       <w:pPr>
@@ -7139,7 +7239,6 @@
                         <w:noProof/>
                         <w:lang w:val="es-ES"/>
                       </w:rPr>
-                      <w:lastRenderedPageBreak/>
                       <w:t xml:space="preserve">[11] </w:t>
                     </w:r>
                   </w:p>
@@ -7206,6 +7305,7 @@
                         <w:noProof/>
                         <w:lang w:val="es-ES"/>
                       </w:rPr>
+                      <w:lastRenderedPageBreak/>
                       <w:t xml:space="preserve">[12] </w:t>
                     </w:r>
                   </w:p>
@@ -7277,7 +7377,7 @@
 </file>
 
 <file path=word/styles.xml><?xml version="1.0" encoding="utf-8"?>
-<w:styles xmlns:mc="http://schemas.openxmlformats.org/markup-compatibility/2006" xmlns:r="http://schemas.openxmlformats.org/officeDocument/2006/relationships" xmlns:w="http://schemas.openxmlformats.org/wordprocessingml/2006/main" xmlns:w14="http://schemas.microsoft.com/office/word/2010/wordml" xmlns:w15="http://schemas.microsoft.com/office/word/2012/wordml" xmlns:w16cid="http://schemas.microsoft.com/office/word/2016/wordml/cid" xmlns:w16se="http://schemas.microsoft.com/office/word/2015/wordml/symex" mc:Ignorable="w14 w15 w16se w16cid">
+<w:styles xmlns:mc="http://schemas.openxmlformats.org/markup-compatibility/2006" xmlns:r="http://schemas.openxmlformats.org/officeDocument/2006/relationships" xmlns:w="http://schemas.openxmlformats.org/wordprocessingml/2006/main" xmlns:w14="http://schemas.microsoft.com/office/word/2010/wordml" xmlns:w15="http://schemas.microsoft.com/office/word/2012/wordml" mc:Ignorable="w14 w15">
   <w:docDefaults>
     <w:rPrDefault>
       <w:rPr>
@@ -7293,7 +7393,7 @@
       </w:pPr>
     </w:pPrDefault>
   </w:docDefaults>
-  <w:latentStyles w:defLockedState="0" w:defUIPriority="99" w:defSemiHidden="0" w:defUnhideWhenUsed="0" w:defQFormat="0" w:count="375">
+  <w:latentStyles w:defLockedState="0" w:defUIPriority="99" w:defSemiHidden="0" w:defUnhideWhenUsed="0" w:defQFormat="0" w:count="371">
     <w:lsdException w:name="Normal" w:uiPriority="0" w:qFormat="1"/>
     <w:lsdException w:name="heading 1" w:uiPriority="9" w:qFormat="1"/>
     <w:lsdException w:name="heading 2" w:semiHidden="1" w:uiPriority="9" w:unhideWhenUsed="1" w:qFormat="1"/>
@@ -7399,6 +7499,7 @@
     <w:lsdException w:name="HTML Sample" w:semiHidden="1" w:unhideWhenUsed="1"/>
     <w:lsdException w:name="HTML Typewriter" w:semiHidden="1" w:unhideWhenUsed="1"/>
     <w:lsdException w:name="HTML Variable" w:semiHidden="1" w:unhideWhenUsed="1"/>
+    <w:lsdException w:name="Normal Table" w:semiHidden="1" w:unhideWhenUsed="1"/>
     <w:lsdException w:name="annotation subject" w:semiHidden="1" w:unhideWhenUsed="1"/>
     <w:lsdException w:name="No List" w:semiHidden="1" w:unhideWhenUsed="1"/>
     <w:lsdException w:name="Outline List 1" w:semiHidden="1" w:unhideWhenUsed="1"/>
@@ -7442,8 +7543,10 @@
     <w:lsdException w:name="Table Elegant" w:semiHidden="1" w:unhideWhenUsed="1"/>
     <w:lsdException w:name="Table Professional" w:semiHidden="1" w:unhideWhenUsed="1"/>
     <w:lsdException w:name="Table Subtle 1" w:semiHidden="1" w:unhideWhenUsed="1"/>
+    <w:lsdException w:name="Table Subtle 2" w:semiHidden="1" w:unhideWhenUsed="1"/>
     <w:lsdException w:name="Table Web 1" w:semiHidden="1" w:unhideWhenUsed="1"/>
     <w:lsdException w:name="Table Web 2" w:semiHidden="1" w:unhideWhenUsed="1"/>
+    <w:lsdException w:name="Table Web 3" w:semiHidden="1" w:unhideWhenUsed="1"/>
     <w:lsdException w:name="Balloon Text" w:semiHidden="1" w:unhideWhenUsed="1"/>
     <w:lsdException w:name="Table Grid" w:uiPriority="39"/>
     <w:lsdException w:name="Table Theme" w:semiHidden="1" w:unhideWhenUsed="1"/>
@@ -7662,10 +7765,6 @@
     <w:lsdException w:name="List Table 5 Dark Accent 6" w:uiPriority="50"/>
     <w:lsdException w:name="List Table 6 Colorful Accent 6" w:uiPriority="51"/>
     <w:lsdException w:name="List Table 7 Colorful Accent 6" w:uiPriority="52"/>
-    <w:lsdException w:name="Mention" w:semiHidden="1" w:unhideWhenUsed="1"/>
-    <w:lsdException w:name="Smart Hyperlink" w:semiHidden="1" w:unhideWhenUsed="1"/>
-    <w:lsdException w:name="Hashtag" w:semiHidden="1" w:unhideWhenUsed="1"/>
-    <w:lsdException w:name="Unresolved Mention" w:semiHidden="1" w:unhideWhenUsed="1"/>
   </w:latentStyles>
   <w:style w:type="paragraph" w:default="1" w:styleId="Normal">
     <w:name w:val="Normal"/>
@@ -7832,11 +7931,11 @@
       <w:spacing w:val="15"/>
     </w:rPr>
   </w:style>
-  <w:style w:type="paragraph" w:styleId="Ttulo">
+  <w:style w:type="paragraph" w:styleId="Puesto">
     <w:name w:val="Title"/>
     <w:basedOn w:val="Normal"/>
     <w:next w:val="Normal"/>
-    <w:link w:val="TtuloCar"/>
+    <w:link w:val="PuestoCar"/>
     <w:uiPriority w:val="10"/>
     <w:qFormat/>
     <w:rsid w:val="003B365F"/>
@@ -7852,10 +7951,10 @@
       <w:szCs w:val="56"/>
     </w:rPr>
   </w:style>
-  <w:style w:type="character" w:customStyle="1" w:styleId="TtuloCar">
-    <w:name w:val="Título Car"/>
+  <w:style w:type="character" w:customStyle="1" w:styleId="PuestoCar">
+    <w:name w:val="Puesto Car"/>
     <w:basedOn w:val="Fuentedeprrafopredeter"/>
-    <w:link w:val="Ttulo"/>
+    <w:link w:val="Puesto"/>
     <w:uiPriority w:val="10"/>
     <w:rsid w:val="003B365F"/>
     <w:rPr>
@@ -8551,7 +8650,7 @@
 </file>
 
 <file path=customXml/itemProps1.xml><?xml version="1.0" encoding="utf-8"?>
-<ds:datastoreItem xmlns:ds="http://schemas.openxmlformats.org/officeDocument/2006/customXml" ds:itemID="{A272FFEB-54B9-D548-999A-91044019C805}">
+<ds:datastoreItem xmlns:ds="http://schemas.openxmlformats.org/officeDocument/2006/customXml" ds:itemID="{25F709BF-523A-4482-BEE3-C6A96A03C0BC}">
   <ds:schemaRefs>
     <ds:schemaRef ds:uri="http://schemas.openxmlformats.org/officeDocument/2006/bibliography"/>
   </ds:schemaRefs>

</xml_diff>